<commit_message>
revisión guia didáctica 10-06
</commit_message>
<xml_diff>
--- a/fuentes/contenidos/grado10/guion06/Guia_Didactica_CN_10_06_CO.docx
+++ b/fuentes/contenidos/grado10/guion06/Guia_Didactica_CN_10_06_CO.docx
@@ -7,22 +7,29 @@
         <w:tabs>
           <w:tab w:val="left" w:pos="1920"/>
         </w:tabs>
-        <w:rPr>
-          <w:rFonts w:ascii="Arial Unicode MS" w:eastAsia="Arial Unicode MS" w:hAnsi="Arial Unicode MS" w:cs="Arial Unicode MS"/>
-          <w:b/>
-        </w:rPr>
-      </w:pPr>
-      <w:r>
-        <w:rPr>
-          <w:rFonts w:ascii="Arial Unicode MS" w:eastAsia="Arial Unicode MS" w:hAnsi="Arial Unicode MS" w:cs="Arial Unicode MS"/>
-          <w:b/>
+        <w:spacing w:line="360" w:lineRule="auto"/>
+        <w:rPr>
+          <w:rFonts w:ascii="Arial" w:eastAsia="Arial Unicode MS" w:hAnsi="Arial" w:cs="Arial"/>
+          <w:b/>
+          <w:sz w:val="24"/>
+          <w:szCs w:val="24"/>
+        </w:rPr>
+      </w:pPr>
+      <w:r>
+        <w:rPr>
+          <w:rFonts w:ascii="Arial" w:eastAsia="Arial Unicode MS" w:hAnsi="Arial" w:cs="Arial"/>
+          <w:b/>
+          <w:sz w:val="24"/>
+          <w:szCs w:val="24"/>
         </w:rPr>
         <w:t>GUIA DIDÁCTICA</w:t>
       </w:r>
       <w:r>
         <w:rPr>
-          <w:rFonts w:ascii="Arial Unicode MS" w:eastAsia="Arial Unicode MS" w:hAnsi="Arial Unicode MS" w:cs="Arial Unicode MS"/>
-          <w:b/>
+          <w:rFonts w:ascii="Arial" w:eastAsia="Arial Unicode MS" w:hAnsi="Arial" w:cs="Arial"/>
+          <w:b/>
+          <w:sz w:val="24"/>
+          <w:szCs w:val="24"/>
         </w:rPr>
         <w:tab/>
       </w:r>
@@ -32,83 +39,102 @@
         <w:tabs>
           <w:tab w:val="left" w:pos="1920"/>
         </w:tabs>
-        <w:rPr>
-          <w:rFonts w:ascii="Arial Unicode MS" w:eastAsia="Arial Unicode MS" w:hAnsi="Arial Unicode MS" w:cs="Arial Unicode MS"/>
-          <w:b/>
-        </w:rPr>
-      </w:pPr>
-      <w:r>
-        <w:rPr>
-          <w:rFonts w:ascii="Arial Unicode MS" w:eastAsia="Arial Unicode MS" w:hAnsi="Arial Unicode MS" w:cs="Arial Unicode MS"/>
-          <w:b/>
+        <w:spacing w:line="360" w:lineRule="auto"/>
+        <w:rPr>
+          <w:rFonts w:ascii="Arial" w:eastAsia="Arial Unicode MS" w:hAnsi="Arial" w:cs="Arial"/>
+          <w:b/>
+          <w:sz w:val="24"/>
+          <w:szCs w:val="24"/>
+        </w:rPr>
+      </w:pPr>
+      <w:r>
+        <w:rPr>
+          <w:rFonts w:ascii="Arial" w:eastAsia="Arial Unicode MS" w:hAnsi="Arial" w:cs="Arial"/>
+          <w:b/>
+          <w:sz w:val="24"/>
+          <w:szCs w:val="24"/>
         </w:rPr>
         <w:t>CN_10_06_CO</w:t>
       </w:r>
     </w:p>
     <w:p>
       <w:pPr>
-        <w:rPr>
-          <w:rFonts w:ascii="Arial Unicode MS" w:eastAsia="Arial Unicode MS" w:hAnsi="Arial Unicode MS" w:cs="Arial Unicode MS"/>
-          <w:b/>
-        </w:rPr>
-      </w:pPr>
-      <w:r>
-        <w:rPr>
-          <w:rFonts w:ascii="Arial Unicode MS" w:eastAsia="Arial Unicode MS" w:hAnsi="Arial Unicode MS" w:cs="Arial Unicode MS"/>
-          <w:b/>
+        <w:spacing w:line="360" w:lineRule="auto"/>
+        <w:rPr>
+          <w:rFonts w:ascii="Arial" w:eastAsia="Arial Unicode MS" w:hAnsi="Arial" w:cs="Arial"/>
+          <w:b/>
+          <w:sz w:val="24"/>
+          <w:szCs w:val="24"/>
+        </w:rPr>
+      </w:pPr>
+      <w:r>
+        <w:rPr>
+          <w:rFonts w:ascii="Arial" w:eastAsia="Arial Unicode MS" w:hAnsi="Arial" w:cs="Arial"/>
+          <w:b/>
+          <w:sz w:val="24"/>
+          <w:szCs w:val="24"/>
         </w:rPr>
         <w:t>Impulso y momento lineal</w:t>
       </w:r>
     </w:p>
     <w:p>
       <w:pPr>
-        <w:rPr>
-          <w:rFonts w:ascii="Arial Unicode MS" w:eastAsia="Arial Unicode MS" w:hAnsi="Arial Unicode MS" w:cs="Arial Unicode MS"/>
-          <w:b/>
-        </w:rPr>
-      </w:pPr>
-    </w:p>
-    <w:p>
-      <w:pPr>
-        <w:rPr>
-          <w:rFonts w:ascii="Arial Unicode MS" w:eastAsia="Arial Unicode MS" w:hAnsi="Arial Unicode MS" w:cs="Arial Unicode MS"/>
-          <w:b/>
-        </w:rPr>
-      </w:pPr>
-      <w:r>
-        <w:rPr>
-          <w:rFonts w:ascii="Arial Unicode MS" w:eastAsia="Arial Unicode MS" w:hAnsi="Arial Unicode MS" w:cs="Arial Unicode MS"/>
-          <w:b/>
-        </w:rPr>
-        <w:t xml:space="preserve">Entorno físico </w:t>
-      </w:r>
-    </w:p>
-    <w:p>
-      <w:pPr>
-        <w:rPr>
-          <w:rFonts w:ascii="Arial Unicode MS" w:eastAsia="Arial Unicode MS" w:hAnsi="Arial Unicode MS" w:cs="Arial Unicode MS"/>
-          <w:b/>
-        </w:rPr>
-      </w:pPr>
-      <w:r>
-        <w:rPr>
-          <w:rFonts w:ascii="Arial Unicode MS" w:eastAsia="Arial Unicode MS" w:hAnsi="Arial Unicode MS" w:cs="Arial Unicode MS"/>
-          <w:b/>
-        </w:rPr>
-        <w:t>Estándares</w:t>
-      </w:r>
-    </w:p>
-    <w:p>
-      <w:pPr>
-        <w:rPr>
-          <w:rFonts w:ascii="Arial Unicode MS" w:eastAsia="Arial Unicode MS" w:hAnsi="Arial Unicode MS" w:cs="Arial Unicode MS"/>
-        </w:rPr>
-      </w:pPr>
-      <w:r>
-        <w:rPr>
-          <w:rFonts w:ascii="Arial Unicode MS" w:eastAsia="Arial Unicode MS" w:hAnsi="Arial Unicode MS" w:cs="Arial Unicode MS"/>
-        </w:rPr>
-        <w:t>El desarrollo del tema permite el alcance de los siguientes estándares del MEN:</w:t>
+        <w:spacing w:line="360" w:lineRule="auto"/>
+        <w:rPr>
+          <w:rFonts w:ascii="Arial" w:eastAsia="Arial Unicode MS" w:hAnsi="Arial" w:cs="Arial"/>
+          <w:b/>
+          <w:color w:val="FF0000"/>
+          <w:sz w:val="24"/>
+          <w:szCs w:val="24"/>
+        </w:rPr>
+      </w:pPr>
+      <w:r>
+        <w:rPr>
+          <w:rFonts w:ascii="Arial" w:eastAsia="Arial Unicode MS" w:hAnsi="Arial" w:cs="Arial"/>
+          <w:b/>
+          <w:color w:val="FF0000"/>
+          <w:sz w:val="24"/>
+          <w:szCs w:val="24"/>
+        </w:rPr>
+        <w:t>(Objetivos)</w:t>
+      </w:r>
+    </w:p>
+    <w:p>
+      <w:pPr>
+        <w:spacing w:line="360" w:lineRule="auto"/>
+        <w:rPr>
+          <w:rFonts w:ascii="Arial" w:eastAsia="Arial Unicode MS" w:hAnsi="Arial" w:cs="Arial"/>
+          <w:b/>
+          <w:sz w:val="24"/>
+          <w:szCs w:val="24"/>
+        </w:rPr>
+      </w:pPr>
+      <w:r>
+        <w:rPr>
+          <w:rFonts w:ascii="Arial" w:eastAsia="Arial Unicode MS" w:hAnsi="Arial" w:cs="Arial"/>
+          <w:b/>
+          <w:sz w:val="24"/>
+          <w:szCs w:val="24"/>
+        </w:rPr>
+        <w:t>Entorno físico</w:t>
+      </w:r>
+      <w:r>
+        <w:rPr>
+          <w:rFonts w:ascii="Arial" w:eastAsia="Arial Unicode MS" w:hAnsi="Arial" w:cs="Arial"/>
+          <w:b/>
+          <w:sz w:val="24"/>
+          <w:szCs w:val="24"/>
+        </w:rPr>
+        <w:t xml:space="preserve"> – Ciencia tecnología y sociedad</w:t>
+      </w:r>
+      <w:r>
+        <w:rPr>
+          <w:rFonts w:ascii="Arial" w:eastAsia="Arial Unicode MS" w:hAnsi="Arial" w:cs="Arial"/>
+          <w:b/>
+          <w:sz w:val="24"/>
+          <w:szCs w:val="24"/>
+        </w:rPr>
+        <w:t xml:space="preserve"> </w:t>
       </w:r>
     </w:p>
     <w:p>
@@ -118,18 +144,15 @@
           <w:ilvl w:val="0"/>
           <w:numId w:val="3"/>
         </w:numPr>
-        <w:rPr>
-          <w:rFonts w:ascii="Humanst521BT" w:hAnsi="Humanst521BT" w:cs="Humanst521BT"/>
+        <w:spacing w:line="360" w:lineRule="auto"/>
+        <w:rPr>
+          <w:rFonts w:ascii="Arial" w:hAnsi="Arial" w:cs="Arial"/>
           <w:color w:val="1F1410"/>
-          <w:sz w:val="22"/>
-          <w:szCs w:val="22"/>
-        </w:rPr>
-      </w:pPr>
-      <w:r>
-        <w:rPr>
-          <w:rFonts w:ascii="Arial Unicode MS" w:eastAsia="Arial Unicode MS" w:hAnsi="Arial Unicode MS" w:cs="Arial Unicode MS"/>
-          <w:sz w:val="22"/>
-          <w:szCs w:val="22"/>
+        </w:rPr>
+      </w:pPr>
+      <w:r>
+        <w:rPr>
+          <w:rFonts w:ascii="Arial" w:eastAsia="Arial Unicode MS" w:hAnsi="Arial" w:cs="Arial"/>
         </w:rPr>
         <w:t>Establezco relaciones entre la conservación del momento lineal y el impulso en sistemas de objetos.</w:t>
       </w:r>
@@ -141,43 +164,70 @@
           <w:ilvl w:val="0"/>
           <w:numId w:val="3"/>
         </w:numPr>
-        <w:rPr>
-          <w:rFonts w:ascii="Humanst521BT" w:hAnsi="Humanst521BT" w:cs="Humanst521BT"/>
+        <w:spacing w:line="360" w:lineRule="auto"/>
+        <w:rPr>
+          <w:rFonts w:ascii="Arial" w:hAnsi="Arial" w:cs="Arial"/>
           <w:color w:val="1F1410"/>
-          <w:sz w:val="22"/>
-          <w:szCs w:val="22"/>
-        </w:rPr>
-      </w:pPr>
-      <w:r>
-        <w:rPr>
-          <w:rFonts w:ascii="Arial Unicode MS" w:eastAsia="Arial Unicode MS" w:hAnsi="Arial Unicode MS" w:cs="Arial Unicode MS"/>
-          <w:sz w:val="22"/>
-          <w:szCs w:val="22"/>
+        </w:rPr>
+      </w:pPr>
+      <w:r>
+        <w:rPr>
+          <w:rFonts w:ascii="Arial" w:eastAsia="Arial Unicode MS" w:hAnsi="Arial" w:cs="Arial"/>
         </w:rPr>
         <w:t>Relaciono energía y movimiento.</w:t>
       </w:r>
     </w:p>
     <w:p>
       <w:pPr>
-        <w:rPr>
-          <w:rFonts w:ascii="Arial Unicode MS" w:eastAsia="Arial Unicode MS" w:hAnsi="Arial Unicode MS" w:cs="Arial Unicode MS"/>
-          <w:b/>
-        </w:rPr>
-      </w:pPr>
-    </w:p>
-    <w:p>
-      <w:pPr>
-        <w:rPr>
-          <w:rFonts w:ascii="Arial Unicode MS" w:eastAsia="Arial Unicode MS" w:hAnsi="Arial Unicode MS" w:cs="Arial Unicode MS"/>
-          <w:b/>
-        </w:rPr>
-      </w:pPr>
-      <w:r>
-        <w:rPr>
-          <w:rFonts w:ascii="Arial Unicode MS" w:eastAsia="Arial Unicode MS" w:hAnsi="Arial Unicode MS" w:cs="Arial Unicode MS"/>
-          <w:b/>
-        </w:rPr>
-        <w:t>Pensamiento científico natural -  Competencias</w:t>
+        <w:spacing w:line="360" w:lineRule="auto"/>
+        <w:rPr>
+          <w:rFonts w:ascii="Arial" w:eastAsia="Arial Unicode MS" w:hAnsi="Arial" w:cs="Arial"/>
+          <w:b/>
+          <w:sz w:val="24"/>
+          <w:szCs w:val="24"/>
+        </w:rPr>
+      </w:pPr>
+    </w:p>
+    <w:p>
+      <w:pPr>
+        <w:spacing w:line="360" w:lineRule="auto"/>
+        <w:rPr>
+          <w:rFonts w:ascii="Arial" w:eastAsia="Arial Unicode MS" w:hAnsi="Arial" w:cs="Arial"/>
+          <w:b/>
+          <w:color w:val="FF0000"/>
+          <w:sz w:val="24"/>
+          <w:szCs w:val="24"/>
+        </w:rPr>
+      </w:pPr>
+      <w:r>
+        <w:rPr>
+          <w:rFonts w:ascii="Arial" w:eastAsia="Arial Unicode MS" w:hAnsi="Arial" w:cs="Arial"/>
+          <w:b/>
+          <w:color w:val="FF0000"/>
+          <w:sz w:val="24"/>
+          <w:szCs w:val="24"/>
+        </w:rPr>
+        <w:t>(</w:t>
+      </w:r>
+      <w:r>
+        <w:rPr>
+          <w:rFonts w:ascii="Arial" w:eastAsia="Arial Unicode MS" w:hAnsi="Arial" w:cs="Arial"/>
+          <w:b/>
+          <w:color w:val="FF0000"/>
+          <w:sz w:val="24"/>
+          <w:szCs w:val="24"/>
+        </w:rPr>
+        <w:t>Competencias</w:t>
+      </w:r>
+      <w:r>
+        <w:rPr>
+          <w:rFonts w:ascii="Arial" w:eastAsia="Arial Unicode MS" w:hAnsi="Arial" w:cs="Arial"/>
+          <w:b/>
+          <w:color w:val="FF0000"/>
+          <w:sz w:val="24"/>
+          <w:szCs w:val="24"/>
+        </w:rPr>
+        <w:t>)</w:t>
       </w:r>
     </w:p>
     <w:p>
@@ -187,18 +237,15 @@
           <w:ilvl w:val="0"/>
           <w:numId w:val="2"/>
         </w:numPr>
+        <w:spacing w:line="360" w:lineRule="auto"/>
         <w:jc w:val="both"/>
         <w:rPr>
-          <w:rFonts w:ascii="Arial Unicode MS" w:eastAsia="Arial Unicode MS" w:hAnsi="Arial Unicode MS" w:cs="Arial Unicode MS"/>
-          <w:sz w:val="22"/>
-          <w:szCs w:val="22"/>
-        </w:rPr>
-      </w:pPr>
-      <w:r>
-        <w:rPr>
-          <w:rFonts w:ascii="Arial Unicode MS" w:eastAsia="Arial Unicode MS" w:hAnsi="Arial Unicode MS" w:cs="Arial Unicode MS"/>
-          <w:sz w:val="22"/>
-          <w:szCs w:val="22"/>
+          <w:rFonts w:ascii="Arial" w:eastAsia="Arial Unicode MS" w:hAnsi="Arial" w:cs="Arial"/>
+        </w:rPr>
+      </w:pPr>
+      <w:r>
+        <w:rPr>
+          <w:rFonts w:ascii="Arial" w:eastAsia="Arial Unicode MS" w:hAnsi="Arial" w:cs="Arial"/>
         </w:rPr>
         <w:t>Interpretar el área bajo las gráficas de Fuerza vs. tiempo como el impulso mecánico.</w:t>
       </w:r>
@@ -210,53 +257,17 @@
           <w:ilvl w:val="0"/>
           <w:numId w:val="2"/>
         </w:numPr>
-        <w:spacing w:after="160" w:line="259" w:lineRule="auto"/>
+        <w:spacing w:after="160" w:line="360" w:lineRule="auto"/>
         <w:jc w:val="both"/>
         <w:rPr>
-          <w:rFonts w:ascii="Arial Unicode MS" w:eastAsia="Arial Unicode MS" w:hAnsi="Arial Unicode MS" w:cs="Arial Unicode MS"/>
-          <w:sz w:val="22"/>
-          <w:szCs w:val="22"/>
-        </w:rPr>
-      </w:pPr>
-      <w:r>
-        <w:rPr>
-          <w:rFonts w:ascii="Arial Unicode MS" w:eastAsia="Arial Unicode MS" w:hAnsi="Arial Unicode MS" w:cs="Arial Unicode MS"/>
-          <w:sz w:val="22"/>
-          <w:szCs w:val="22"/>
-        </w:rPr>
-        <w:t>Realizar predicciones en situaciones de choques a</w:t>
-      </w:r>
-      <w:r>
-        <w:rPr>
-          <w:rFonts w:ascii="Arial Unicode MS" w:eastAsia="Arial Unicode MS" w:hAnsi="Arial Unicode MS" w:cs="Arial Unicode MS"/>
-          <w:sz w:val="22"/>
-          <w:szCs w:val="22"/>
-        </w:rPr>
-        <w:t xml:space="preserve"> partir del análisis </w:t>
-      </w:r>
-      <w:r>
-        <w:rPr>
-          <w:rFonts w:ascii="Arial Unicode MS" w:eastAsia="Arial Unicode MS" w:hAnsi="Arial Unicode MS" w:cs="Arial Unicode MS"/>
-          <w:sz w:val="22"/>
-          <w:szCs w:val="22"/>
-        </w:rPr>
-        <w:t>de las colisiones elásticas e inelásticas</w:t>
-      </w:r>
-      <w:r>
-        <w:rPr>
-          <w:rFonts w:ascii="Arial Unicode MS" w:eastAsia="Arial Unicode MS" w:hAnsi="Arial Unicode MS" w:cs="Arial Unicode MS"/>
-          <w:sz w:val="22"/>
-          <w:szCs w:val="22"/>
-        </w:rPr>
-        <w:t xml:space="preserve"> basándose en la identificación de las variables involucradas y</w:t>
-      </w:r>
-      <w:r>
-        <w:rPr>
-          <w:rFonts w:ascii="Arial Unicode MS" w:eastAsia="Arial Unicode MS" w:hAnsi="Arial Unicode MS" w:cs="Arial Unicode MS"/>
-          <w:sz w:val="22"/>
-          <w:szCs w:val="22"/>
-        </w:rPr>
-        <w:t xml:space="preserve"> en las relaciones entre ellas.</w:t>
+          <w:rFonts w:ascii="Arial" w:eastAsia="Arial Unicode MS" w:hAnsi="Arial" w:cs="Arial"/>
+        </w:rPr>
+      </w:pPr>
+      <w:r>
+        <w:rPr>
+          <w:rFonts w:ascii="Arial" w:eastAsia="Arial Unicode MS" w:hAnsi="Arial" w:cs="Arial"/>
+        </w:rPr>
+        <w:t>Realizar predicciones en situaciones de choques a partir del análisis de las colisiones elásticas e inelásticas basándose en la identificación de las variables involucradas y en las relaciones entre ellas.</w:t>
       </w:r>
     </w:p>
     <w:p>
@@ -266,19 +277,15 @@
           <w:ilvl w:val="0"/>
           <w:numId w:val="2"/>
         </w:numPr>
-        <w:spacing w:after="160" w:line="259" w:lineRule="auto"/>
+        <w:spacing w:after="160" w:line="360" w:lineRule="auto"/>
         <w:jc w:val="both"/>
         <w:rPr>
-          <w:rFonts w:ascii="Arial Unicode MS" w:eastAsia="Arial Unicode MS" w:hAnsi="Arial Unicode MS" w:cs="Arial Unicode MS"/>
-          <w:sz w:val="22"/>
-          <w:szCs w:val="22"/>
-        </w:rPr>
-      </w:pPr>
-      <w:r>
-        <w:rPr>
-          <w:rFonts w:ascii="Arial Unicode MS" w:eastAsia="Arial Unicode MS" w:hAnsi="Arial Unicode MS" w:cs="Arial Unicode MS"/>
-          <w:sz w:val="22"/>
-          <w:szCs w:val="22"/>
+          <w:rFonts w:ascii="Arial" w:eastAsia="Arial Unicode MS" w:hAnsi="Arial" w:cs="Arial"/>
+        </w:rPr>
+      </w:pPr>
+      <w:r>
+        <w:rPr>
+          <w:rFonts w:ascii="Arial" w:eastAsia="Arial Unicode MS" w:hAnsi="Arial" w:cs="Arial"/>
         </w:rPr>
         <w:t>Relacionar el momento lineal con el impulso mecánico</w:t>
       </w:r>
@@ -290,106 +297,81 @@
           <w:ilvl w:val="0"/>
           <w:numId w:val="2"/>
         </w:numPr>
+        <w:spacing w:line="360" w:lineRule="auto"/>
         <w:jc w:val="both"/>
         <w:rPr>
-          <w:rFonts w:ascii="Arial Unicode MS" w:eastAsia="Arial Unicode MS" w:hAnsi="Arial Unicode MS" w:cs="Arial Unicode MS"/>
-          <w:sz w:val="22"/>
-          <w:szCs w:val="22"/>
-        </w:rPr>
-      </w:pPr>
-      <w:r>
-        <w:rPr>
-          <w:rFonts w:ascii="Arial Unicode MS" w:eastAsia="Arial Unicode MS" w:hAnsi="Arial Unicode MS" w:cs="Arial Unicode MS"/>
-          <w:sz w:val="22"/>
-          <w:szCs w:val="22"/>
+          <w:rFonts w:ascii="Arial" w:eastAsia="Arial Unicode MS" w:hAnsi="Arial" w:cs="Arial"/>
+        </w:rPr>
+      </w:pPr>
+      <w:r>
+        <w:rPr>
+          <w:rFonts w:ascii="Arial" w:eastAsia="Arial Unicode MS" w:hAnsi="Arial" w:cs="Arial"/>
         </w:rPr>
         <w:t xml:space="preserve">Modelar </w:t>
       </w:r>
       <w:r>
         <w:rPr>
-          <w:rFonts w:ascii="Arial Unicode MS" w:eastAsia="Arial Unicode MS" w:hAnsi="Arial Unicode MS" w:cs="Arial Unicode MS"/>
-          <w:sz w:val="22"/>
-          <w:szCs w:val="22"/>
+          <w:rFonts w:ascii="Arial" w:eastAsia="Arial Unicode MS" w:hAnsi="Arial" w:cs="Arial"/>
         </w:rPr>
         <w:t xml:space="preserve">choques </w:t>
       </w:r>
       <w:r>
         <w:rPr>
-          <w:rFonts w:ascii="Arial Unicode MS" w:eastAsia="Arial Unicode MS" w:hAnsi="Arial Unicode MS" w:cs="Arial Unicode MS"/>
-          <w:sz w:val="22"/>
-          <w:szCs w:val="22"/>
+          <w:rFonts w:ascii="Arial" w:eastAsia="Arial Unicode MS" w:hAnsi="Arial" w:cs="Arial"/>
         </w:rPr>
         <w:t>uni</w:t>
       </w:r>
       <w:r>
         <w:rPr>
-          <w:rFonts w:ascii="Arial Unicode MS" w:eastAsia="Arial Unicode MS" w:hAnsi="Arial Unicode MS" w:cs="Arial Unicode MS"/>
-          <w:sz w:val="22"/>
-          <w:szCs w:val="22"/>
+          <w:rFonts w:ascii="Arial" w:eastAsia="Arial Unicode MS" w:hAnsi="Arial" w:cs="Arial"/>
         </w:rPr>
         <w:t>dimensional</w:t>
       </w:r>
       <w:r>
         <w:rPr>
-          <w:rFonts w:ascii="Arial Unicode MS" w:eastAsia="Arial Unicode MS" w:hAnsi="Arial Unicode MS" w:cs="Arial Unicode MS"/>
-          <w:sz w:val="22"/>
-          <w:szCs w:val="22"/>
+          <w:rFonts w:ascii="Arial" w:eastAsia="Arial Unicode MS" w:hAnsi="Arial" w:cs="Arial"/>
         </w:rPr>
         <w:t>es</w:t>
       </w:r>
       <w:r>
         <w:rPr>
-          <w:rFonts w:ascii="Arial Unicode MS" w:eastAsia="Arial Unicode MS" w:hAnsi="Arial Unicode MS" w:cs="Arial Unicode MS"/>
-          <w:sz w:val="22"/>
-          <w:szCs w:val="22"/>
+          <w:rFonts w:ascii="Arial" w:eastAsia="Arial Unicode MS" w:hAnsi="Arial" w:cs="Arial"/>
         </w:rPr>
         <w:t xml:space="preserve"> </w:t>
       </w:r>
       <w:r>
         <w:rPr>
-          <w:rFonts w:ascii="Arial Unicode MS" w:eastAsia="Arial Unicode MS" w:hAnsi="Arial Unicode MS" w:cs="Arial Unicode MS"/>
-          <w:sz w:val="22"/>
-          <w:szCs w:val="22"/>
+          <w:rFonts w:ascii="Arial" w:eastAsia="Arial Unicode MS" w:hAnsi="Arial" w:cs="Arial"/>
         </w:rPr>
         <w:t xml:space="preserve">entre dos cuerpos </w:t>
       </w:r>
       <w:r>
         <w:rPr>
-          <w:rFonts w:ascii="Arial Unicode MS" w:eastAsia="Arial Unicode MS" w:hAnsi="Arial Unicode MS" w:cs="Arial Unicode MS"/>
-          <w:sz w:val="22"/>
-          <w:szCs w:val="22"/>
+          <w:rFonts w:ascii="Arial" w:eastAsia="Arial Unicode MS" w:hAnsi="Arial" w:cs="Arial"/>
         </w:rPr>
         <w:t xml:space="preserve">basándose en el análisis de las variables involucradas </w:t>
       </w:r>
       <w:r>
         <w:rPr>
-          <w:rFonts w:ascii="Arial Unicode MS" w:eastAsia="Arial Unicode MS" w:hAnsi="Arial Unicode MS" w:cs="Arial Unicode MS"/>
-          <w:sz w:val="22"/>
-          <w:szCs w:val="22"/>
+          <w:rFonts w:ascii="Arial" w:eastAsia="Arial Unicode MS" w:hAnsi="Arial" w:cs="Arial"/>
         </w:rPr>
         <w:t>en colisiones elásticas e inelásticas</w:t>
       </w:r>
       <w:r>
         <w:rPr>
-          <w:rFonts w:ascii="Arial Unicode MS" w:eastAsia="Arial Unicode MS" w:hAnsi="Arial Unicode MS" w:cs="Arial Unicode MS"/>
-          <w:sz w:val="22"/>
-          <w:szCs w:val="22"/>
+          <w:rFonts w:ascii="Arial" w:eastAsia="Arial Unicode MS" w:hAnsi="Arial" w:cs="Arial"/>
         </w:rPr>
         <w:t xml:space="preserve"> desde una perspectiva cualitativa, cuantitativa y gráfica</w:t>
       </w:r>
       <w:r>
         <w:rPr>
-          <w:rFonts w:ascii="Arial Unicode MS" w:eastAsia="Arial Unicode MS" w:hAnsi="Arial Unicode MS" w:cs="Arial Unicode MS"/>
-          <w:sz w:val="22"/>
-          <w:szCs w:val="22"/>
+          <w:rFonts w:ascii="Arial" w:eastAsia="Arial Unicode MS" w:hAnsi="Arial" w:cs="Arial"/>
         </w:rPr>
         <w:t xml:space="preserve"> (vectorial)</w:t>
       </w:r>
       <w:r>
         <w:rPr>
-          <w:rFonts w:ascii="Arial Unicode MS" w:eastAsia="Arial Unicode MS" w:hAnsi="Arial Unicode MS" w:cs="Arial Unicode MS"/>
-          <w:sz w:val="22"/>
-          <w:szCs w:val="22"/>
+          <w:rFonts w:ascii="Arial" w:eastAsia="Arial Unicode MS" w:hAnsi="Arial" w:cs="Arial"/>
         </w:rPr>
         <w:t>.</w:t>
       </w:r>
@@ -401,43 +383,33 @@
           <w:ilvl w:val="0"/>
           <w:numId w:val="2"/>
         </w:numPr>
-        <w:spacing w:after="160" w:line="259" w:lineRule="auto"/>
+        <w:spacing w:after="160" w:line="360" w:lineRule="auto"/>
         <w:jc w:val="both"/>
         <w:rPr>
-          <w:rFonts w:ascii="Arial Unicode MS" w:eastAsia="Arial Unicode MS" w:hAnsi="Arial Unicode MS" w:cs="Arial Unicode MS"/>
-          <w:sz w:val="22"/>
-          <w:szCs w:val="22"/>
-        </w:rPr>
-      </w:pPr>
-      <w:r>
-        <w:rPr>
-          <w:rFonts w:ascii="Arial Unicode MS" w:eastAsia="Arial Unicode MS" w:hAnsi="Arial Unicode MS" w:cs="Arial Unicode MS"/>
-          <w:sz w:val="22"/>
-          <w:szCs w:val="22"/>
+          <w:rFonts w:ascii="Arial" w:eastAsia="Arial Unicode MS" w:hAnsi="Arial" w:cs="Arial"/>
+        </w:rPr>
+      </w:pPr>
+      <w:r>
+        <w:rPr>
+          <w:rFonts w:ascii="Arial" w:eastAsia="Arial Unicode MS" w:hAnsi="Arial" w:cs="Arial"/>
         </w:rPr>
         <w:t xml:space="preserve">Realizar predicciones </w:t>
       </w:r>
       <w:r>
         <w:rPr>
-          <w:rFonts w:ascii="Arial Unicode MS" w:eastAsia="Arial Unicode MS" w:hAnsi="Arial Unicode MS" w:cs="Arial Unicode MS"/>
-          <w:sz w:val="22"/>
-          <w:szCs w:val="22"/>
+          <w:rFonts w:ascii="Arial" w:eastAsia="Arial Unicode MS" w:hAnsi="Arial" w:cs="Arial"/>
         </w:rPr>
         <w:t xml:space="preserve">sobre el movimiento de un objeto luego de una colisión </w:t>
       </w:r>
       <w:r>
         <w:rPr>
-          <w:rFonts w:ascii="Arial Unicode MS" w:eastAsia="Arial Unicode MS" w:hAnsi="Arial Unicode MS" w:cs="Arial Unicode MS"/>
-          <w:sz w:val="22"/>
-          <w:szCs w:val="22"/>
+          <w:rFonts w:ascii="Arial" w:eastAsia="Arial Unicode MS" w:hAnsi="Arial" w:cs="Arial"/>
         </w:rPr>
         <w:t xml:space="preserve">a partir </w:t>
       </w:r>
       <w:r>
         <w:rPr>
-          <w:rFonts w:ascii="Arial Unicode MS" w:eastAsia="Arial Unicode MS" w:hAnsi="Arial Unicode MS" w:cs="Arial Unicode MS"/>
-          <w:sz w:val="22"/>
-          <w:szCs w:val="22"/>
+          <w:rFonts w:ascii="Arial" w:eastAsia="Arial Unicode MS" w:hAnsi="Arial" w:cs="Arial"/>
         </w:rPr>
         <w:t xml:space="preserve">de la aplicación de la conservación del momento lineal. </w:t>
       </w:r>
@@ -449,32 +421,18 @@
           <w:ilvl w:val="0"/>
           <w:numId w:val="2"/>
         </w:numPr>
-        <w:spacing w:after="160" w:line="259" w:lineRule="auto"/>
+        <w:spacing w:after="160" w:line="360" w:lineRule="auto"/>
         <w:jc w:val="both"/>
         <w:rPr>
-          <w:rFonts w:ascii="Arial Unicode MS" w:eastAsia="Arial Unicode MS" w:hAnsi="Arial Unicode MS" w:cs="Arial Unicode MS"/>
-          <w:sz w:val="22"/>
-          <w:szCs w:val="22"/>
-        </w:rPr>
-      </w:pPr>
-      <w:r>
-        <w:rPr>
-          <w:rFonts w:ascii="Arial Unicode MS" w:eastAsia="Arial Unicode MS" w:hAnsi="Arial Unicode MS" w:cs="Arial Unicode MS"/>
-          <w:sz w:val="22"/>
-          <w:szCs w:val="22"/>
-        </w:rPr>
-        <w:t xml:space="preserve">Relacionar la energía y las </w:t>
-      </w:r>
-      <w:r>
-        <w:rPr>
-          <w:rFonts w:ascii="Arial Unicode MS" w:eastAsia="Arial Unicode MS" w:hAnsi="Arial Unicode MS" w:cs="Arial Unicode MS"/>
-          <w:sz w:val="22"/>
-          <w:szCs w:val="22"/>
-        </w:rPr>
-        <w:t>leyes de Newton en situaciones de colisiones entre cuerpos.</w:t>
-      </w:r>
-      <w:bookmarkStart w:id="0" w:name="_GoBack"/>
-      <w:bookmarkEnd w:id="0"/>
+          <w:rFonts w:ascii="Arial" w:eastAsia="Arial Unicode MS" w:hAnsi="Arial" w:cs="Arial"/>
+        </w:rPr>
+      </w:pPr>
+      <w:r>
+        <w:rPr>
+          <w:rFonts w:ascii="Arial" w:eastAsia="Arial Unicode MS" w:hAnsi="Arial" w:cs="Arial"/>
+        </w:rPr>
+        <w:t>Relacionar la energía y las leyes de Newton en situaciones de colisiones entre cuerpos.</w:t>
+      </w:r>
     </w:p>
     <w:p>
       <w:pPr>
@@ -483,36 +441,28 @@
           <w:ilvl w:val="0"/>
           <w:numId w:val="2"/>
         </w:numPr>
-        <w:spacing w:after="160" w:line="259" w:lineRule="auto"/>
+        <w:spacing w:after="160" w:line="360" w:lineRule="auto"/>
         <w:jc w:val="both"/>
         <w:rPr>
-          <w:rFonts w:ascii="Arial Unicode MS" w:eastAsia="Arial Unicode MS" w:hAnsi="Arial Unicode MS" w:cs="Arial Unicode MS"/>
-          <w:b/>
-          <w:sz w:val="22"/>
-          <w:szCs w:val="22"/>
-        </w:rPr>
-      </w:pPr>
-      <w:r>
-        <w:rPr>
-          <w:rFonts w:ascii="Arial Unicode MS" w:eastAsia="Arial Unicode MS" w:hAnsi="Arial Unicode MS" w:cs="Arial Unicode MS"/>
-          <w:sz w:val="22"/>
-          <w:szCs w:val="22"/>
+          <w:rFonts w:ascii="Arial" w:eastAsia="Arial Unicode MS" w:hAnsi="Arial" w:cs="Arial"/>
+          <w:b/>
+        </w:rPr>
+      </w:pPr>
+      <w:r>
+        <w:rPr>
+          <w:rFonts w:ascii="Arial" w:eastAsia="Arial Unicode MS" w:hAnsi="Arial" w:cs="Arial"/>
         </w:rPr>
         <w:t xml:space="preserve">Plantear cuestionamientos sobre </w:t>
       </w:r>
       <w:r>
         <w:rPr>
-          <w:rFonts w:ascii="Arial Unicode MS" w:eastAsia="Arial Unicode MS" w:hAnsi="Arial Unicode MS" w:cs="Arial Unicode MS"/>
-          <w:sz w:val="22"/>
-          <w:szCs w:val="22"/>
+          <w:rFonts w:ascii="Arial" w:eastAsia="Arial Unicode MS" w:hAnsi="Arial" w:cs="Arial"/>
         </w:rPr>
         <w:t>las colisiones entre dos cuerpos</w:t>
       </w:r>
       <w:r>
         <w:rPr>
-          <w:rFonts w:ascii="Arial Unicode MS" w:eastAsia="Arial Unicode MS" w:hAnsi="Arial Unicode MS" w:cs="Arial Unicode MS"/>
-          <w:sz w:val="22"/>
-          <w:szCs w:val="22"/>
+          <w:rFonts w:ascii="Arial" w:eastAsia="Arial Unicode MS" w:hAnsi="Arial" w:cs="Arial"/>
         </w:rPr>
         <w:t xml:space="preserve">, proponiendo métodos adecuados para indagar, clasificar y organizar la información que conlleve a dar respuesta a las preguntas formuladas. </w:t>
       </w:r>
@@ -524,19 +474,15 @@
           <w:ilvl w:val="0"/>
           <w:numId w:val="2"/>
         </w:numPr>
-        <w:spacing w:after="160" w:line="259" w:lineRule="auto"/>
+        <w:spacing w:after="160" w:line="360" w:lineRule="auto"/>
         <w:jc w:val="both"/>
         <w:rPr>
-          <w:rFonts w:ascii="Arial Unicode MS" w:eastAsia="Arial Unicode MS" w:hAnsi="Arial Unicode MS" w:cs="Arial Unicode MS"/>
-          <w:sz w:val="22"/>
-          <w:szCs w:val="22"/>
-        </w:rPr>
-      </w:pPr>
-      <w:r>
-        <w:rPr>
-          <w:rFonts w:ascii="Arial Unicode MS" w:eastAsia="Arial Unicode MS" w:hAnsi="Arial Unicode MS" w:cs="Arial Unicode MS"/>
-          <w:sz w:val="22"/>
-          <w:szCs w:val="22"/>
+          <w:rFonts w:ascii="Arial" w:eastAsia="Arial Unicode MS" w:hAnsi="Arial" w:cs="Arial"/>
+        </w:rPr>
+      </w:pPr>
+      <w:r>
+        <w:rPr>
+          <w:rFonts w:ascii="Arial" w:eastAsia="Arial Unicode MS" w:hAnsi="Arial" w:cs="Arial"/>
         </w:rPr>
         <w:lastRenderedPageBreak/>
         <w:t xml:space="preserve">Comunicar oralmente, por escrito y por medio virtuales el proceso de indagación y los resultados obtenidos utilizando ecuaciones, tablas y gráficas.  </w:t>
@@ -547,24 +493,56 @@
         <w:tabs>
           <w:tab w:val="left" w:pos="1920"/>
         </w:tabs>
-        <w:rPr>
-          <w:rFonts w:ascii="Arial Unicode MS" w:eastAsia="Arial Unicode MS" w:hAnsi="Arial Unicode MS" w:cs="Arial Unicode MS"/>
-        </w:rPr>
-      </w:pPr>
-    </w:p>
-    <w:p>
-      <w:pPr>
-        <w:rPr>
-          <w:rFonts w:ascii="Arial Unicode MS" w:eastAsia="Arial Unicode MS" w:hAnsi="Arial Unicode MS" w:cs="Arial Unicode MS"/>
-          <w:b/>
-        </w:rPr>
-      </w:pPr>
-      <w:r>
-        <w:rPr>
-          <w:rFonts w:ascii="Arial Unicode MS" w:eastAsia="Arial Unicode MS" w:hAnsi="Arial Unicode MS" w:cs="Arial Unicode MS"/>
-          <w:b/>
+        <w:spacing w:line="360" w:lineRule="auto"/>
+        <w:rPr>
+          <w:rFonts w:ascii="Arial" w:eastAsia="Arial Unicode MS" w:hAnsi="Arial" w:cs="Arial"/>
+          <w:sz w:val="24"/>
+          <w:szCs w:val="24"/>
+        </w:rPr>
+      </w:pPr>
+      <w:bookmarkStart w:id="0" w:name="_GoBack"/>
+      <w:bookmarkEnd w:id="0"/>
+    </w:p>
+    <w:p>
+      <w:pPr>
+        <w:spacing w:line="360" w:lineRule="auto"/>
+        <w:rPr>
+          <w:rFonts w:ascii="Arial" w:eastAsia="Arial Unicode MS" w:hAnsi="Arial" w:cs="Arial"/>
+          <w:b/>
+          <w:color w:val="FF0000"/>
+          <w:sz w:val="24"/>
+          <w:szCs w:val="24"/>
+        </w:rPr>
+      </w:pPr>
+      <w:r>
+        <w:rPr>
+          <w:rFonts w:ascii="Arial" w:eastAsia="Arial Unicode MS" w:hAnsi="Arial" w:cs="Arial"/>
+          <w:b/>
+          <w:color w:val="FF0000"/>
+          <w:sz w:val="24"/>
+          <w:szCs w:val="24"/>
+        </w:rPr>
+        <w:t>(</w:t>
+      </w:r>
+      <w:r>
+        <w:rPr>
+          <w:rFonts w:ascii="Arial" w:eastAsia="Arial Unicode MS" w:hAnsi="Arial" w:cs="Arial"/>
+          <w:b/>
+          <w:color w:val="FF0000"/>
+          <w:sz w:val="24"/>
+          <w:szCs w:val="24"/>
         </w:rPr>
         <w:t>Estrategia didáctica</w:t>
+      </w:r>
+      <w:r>
+        <w:rPr>
+          <w:rFonts w:ascii="Arial" w:eastAsia="Arial Unicode MS" w:hAnsi="Arial" w:cs="Arial"/>
+          <w:b/>
+          <w:color w:val="FF0000"/>
+          <w:sz w:val="24"/>
+          <w:szCs w:val="24"/>
+        </w:rPr>
+        <w:t>)</w:t>
       </w:r>
     </w:p>
     <w:p>
@@ -572,164 +550,217 @@
         <w:tabs>
           <w:tab w:val="left" w:pos="1920"/>
         </w:tabs>
+        <w:spacing w:line="360" w:lineRule="auto"/>
         <w:jc w:val="both"/>
         <w:rPr>
-          <w:rFonts w:ascii="Arial Unicode MS" w:eastAsia="Arial Unicode MS" w:hAnsi="Arial Unicode MS" w:cs="Arial Unicode MS"/>
-        </w:rPr>
-      </w:pPr>
-      <w:r>
-        <w:rPr>
-          <w:rFonts w:ascii="Arial Unicode MS" w:eastAsia="Arial Unicode MS" w:hAnsi="Arial Unicode MS" w:cs="Arial Unicode MS"/>
+          <w:rFonts w:ascii="Arial" w:eastAsia="Arial Unicode MS" w:hAnsi="Arial" w:cs="Arial"/>
+          <w:sz w:val="24"/>
+          <w:szCs w:val="24"/>
+        </w:rPr>
+      </w:pPr>
+      <w:r>
+        <w:rPr>
+          <w:rFonts w:ascii="Arial" w:eastAsia="Arial Unicode MS" w:hAnsi="Arial" w:cs="Arial"/>
+          <w:sz w:val="24"/>
+          <w:szCs w:val="24"/>
         </w:rPr>
         <w:t xml:space="preserve">Este capítulo inicia con el estudio del concepto de </w:t>
       </w:r>
       <w:r>
         <w:rPr>
-          <w:rFonts w:ascii="Arial Unicode MS" w:eastAsia="Arial Unicode MS" w:hAnsi="Arial Unicode MS" w:cs="Arial Unicode MS"/>
-          <w:b/>
+          <w:rFonts w:ascii="Arial" w:eastAsia="Arial Unicode MS" w:hAnsi="Arial" w:cs="Arial"/>
+          <w:b/>
+          <w:sz w:val="24"/>
+          <w:szCs w:val="24"/>
         </w:rPr>
         <w:t>Impulso</w:t>
       </w:r>
       <w:r>
         <w:rPr>
-          <w:rFonts w:ascii="Arial Unicode MS" w:eastAsia="Arial Unicode MS" w:hAnsi="Arial Unicode MS" w:cs="Arial Unicode MS"/>
+          <w:rFonts w:ascii="Arial" w:eastAsia="Arial Unicode MS" w:hAnsi="Arial" w:cs="Arial"/>
+          <w:sz w:val="24"/>
+          <w:szCs w:val="24"/>
         </w:rPr>
         <w:t xml:space="preserve">, el cual se desarrolla mostrando diversas aplicaciones, a través de imágenes y ejemplos numéricos que facilitan la comprensión por parte del estudiante. En esta primera sección se plantea la definición del Impulso a partir del </w:t>
       </w:r>
       <w:r>
         <w:rPr>
-          <w:rFonts w:ascii="Arial Unicode MS" w:eastAsia="Arial Unicode MS" w:hAnsi="Arial Unicode MS" w:cs="Arial Unicode MS"/>
-          <w:b/>
+          <w:rFonts w:ascii="Arial" w:eastAsia="Arial Unicode MS" w:hAnsi="Arial" w:cs="Arial"/>
+          <w:b/>
+          <w:sz w:val="24"/>
+          <w:szCs w:val="24"/>
         </w:rPr>
         <w:t>momento lineal</w:t>
       </w:r>
       <w:r>
         <w:rPr>
-          <w:rFonts w:ascii="Arial Unicode MS" w:eastAsia="Arial Unicode MS" w:hAnsi="Arial Unicode MS" w:cs="Arial Unicode MS"/>
+          <w:rFonts w:ascii="Arial" w:eastAsia="Arial Unicode MS" w:hAnsi="Arial" w:cs="Arial"/>
+          <w:sz w:val="24"/>
+          <w:szCs w:val="24"/>
         </w:rPr>
         <w:t>, por lo que se recomienda qu</w:t>
       </w:r>
       <w:r>
         <w:rPr>
-          <w:rFonts w:ascii="Arial Unicode MS" w:eastAsia="Arial Unicode MS" w:hAnsi="Arial Unicode MS" w:cs="Arial Unicode MS"/>
+          <w:rFonts w:ascii="Arial" w:eastAsia="Arial Unicode MS" w:hAnsi="Arial" w:cs="Arial"/>
+          <w:sz w:val="24"/>
+          <w:szCs w:val="24"/>
         </w:rPr>
         <w:t>e este concepto sea introducido</w:t>
       </w:r>
       <w:r>
         <w:rPr>
-          <w:rFonts w:ascii="Arial Unicode MS" w:eastAsia="Arial Unicode MS" w:hAnsi="Arial Unicode MS" w:cs="Arial Unicode MS"/>
+          <w:rFonts w:ascii="Arial" w:eastAsia="Arial Unicode MS" w:hAnsi="Arial" w:cs="Arial"/>
+          <w:sz w:val="24"/>
+          <w:szCs w:val="24"/>
         </w:rPr>
         <w:t xml:space="preserve"> sin mayor profundidad en este momen</w:t>
       </w:r>
       <w:r>
         <w:rPr>
-          <w:rFonts w:ascii="Arial Unicode MS" w:eastAsia="Arial Unicode MS" w:hAnsi="Arial Unicode MS" w:cs="Arial Unicode MS"/>
+          <w:rFonts w:ascii="Arial" w:eastAsia="Arial Unicode MS" w:hAnsi="Arial" w:cs="Arial"/>
+          <w:sz w:val="24"/>
+          <w:szCs w:val="24"/>
         </w:rPr>
         <w:t>to del curso, p</w:t>
       </w:r>
       <w:r>
         <w:rPr>
-          <w:rFonts w:ascii="Arial Unicode MS" w:eastAsia="Arial Unicode MS" w:hAnsi="Arial Unicode MS" w:cs="Arial Unicode MS"/>
+          <w:rFonts w:ascii="Arial" w:eastAsia="Arial Unicode MS" w:hAnsi="Arial" w:cs="Arial"/>
+          <w:sz w:val="24"/>
+          <w:szCs w:val="24"/>
         </w:rPr>
         <w:t xml:space="preserve">ues justamente la siguiente </w:t>
       </w:r>
       <w:r>
         <w:rPr>
-          <w:rFonts w:ascii="Arial Unicode MS" w:eastAsia="Arial Unicode MS" w:hAnsi="Arial Unicode MS" w:cs="Arial Unicode MS"/>
+          <w:rFonts w:ascii="Arial" w:eastAsia="Arial Unicode MS" w:hAnsi="Arial" w:cs="Arial"/>
+          <w:sz w:val="24"/>
+          <w:szCs w:val="24"/>
         </w:rPr>
         <w:t xml:space="preserve">parte </w:t>
       </w:r>
       <w:r>
         <w:rPr>
-          <w:rFonts w:ascii="Arial Unicode MS" w:eastAsia="Arial Unicode MS" w:hAnsi="Arial Unicode MS" w:cs="Arial Unicode MS"/>
+          <w:rFonts w:ascii="Arial" w:eastAsia="Arial Unicode MS" w:hAnsi="Arial" w:cs="Arial"/>
+          <w:sz w:val="24"/>
+          <w:szCs w:val="24"/>
         </w:rPr>
         <w:t>es dedicada a</w:t>
       </w:r>
       <w:r>
         <w:rPr>
-          <w:rFonts w:ascii="Arial Unicode MS" w:eastAsia="Arial Unicode MS" w:hAnsi="Arial Unicode MS" w:cs="Arial Unicode MS"/>
+          <w:rFonts w:ascii="Arial" w:eastAsia="Arial Unicode MS" w:hAnsi="Arial" w:cs="Arial"/>
+          <w:sz w:val="24"/>
+          <w:szCs w:val="24"/>
         </w:rPr>
         <w:t xml:space="preserve"> su</w:t>
       </w:r>
       <w:r>
         <w:rPr>
-          <w:rFonts w:ascii="Arial Unicode MS" w:eastAsia="Arial Unicode MS" w:hAnsi="Arial Unicode MS" w:cs="Arial Unicode MS"/>
+          <w:rFonts w:ascii="Arial" w:eastAsia="Arial Unicode MS" w:hAnsi="Arial" w:cs="Arial"/>
+          <w:sz w:val="24"/>
+          <w:szCs w:val="24"/>
         </w:rPr>
         <w:t xml:space="preserve"> estudio </w:t>
       </w:r>
       <w:r>
         <w:rPr>
-          <w:rFonts w:ascii="Arial Unicode MS" w:eastAsia="Arial Unicode MS" w:hAnsi="Arial Unicode MS" w:cs="Arial Unicode MS"/>
+          <w:rFonts w:ascii="Arial" w:eastAsia="Arial Unicode MS" w:hAnsi="Arial" w:cs="Arial"/>
+          <w:sz w:val="24"/>
+          <w:szCs w:val="24"/>
         </w:rPr>
         <w:t xml:space="preserve">detallado. Dicha sección se denomina </w:t>
       </w:r>
       <w:r>
         <w:rPr>
-          <w:rFonts w:ascii="Arial Unicode MS" w:eastAsia="Arial Unicode MS" w:hAnsi="Arial Unicode MS" w:cs="Arial Unicode MS"/>
-          <w:b/>
+          <w:rFonts w:ascii="Arial" w:eastAsia="Arial Unicode MS" w:hAnsi="Arial" w:cs="Arial"/>
+          <w:b/>
+          <w:sz w:val="24"/>
+          <w:szCs w:val="24"/>
         </w:rPr>
         <w:t xml:space="preserve">momento lineal </w:t>
       </w:r>
       <w:r>
         <w:rPr>
-          <w:rFonts w:ascii="Arial Unicode MS" w:eastAsia="Arial Unicode MS" w:hAnsi="Arial Unicode MS" w:cs="Arial Unicode MS"/>
+          <w:rFonts w:ascii="Arial" w:eastAsia="Arial Unicode MS" w:hAnsi="Arial" w:cs="Arial"/>
+          <w:sz w:val="24"/>
+          <w:szCs w:val="24"/>
         </w:rPr>
         <w:t xml:space="preserve">o </w:t>
       </w:r>
       <w:r>
         <w:rPr>
-          <w:rFonts w:ascii="Arial Unicode MS" w:eastAsia="Arial Unicode MS" w:hAnsi="Arial Unicode MS" w:cs="Arial Unicode MS"/>
-          <w:b/>
+          <w:rFonts w:ascii="Arial" w:eastAsia="Arial Unicode MS" w:hAnsi="Arial" w:cs="Arial"/>
+          <w:b/>
+          <w:sz w:val="24"/>
+          <w:szCs w:val="24"/>
         </w:rPr>
         <w:t>cantidad de movimiento</w:t>
       </w:r>
       <w:r>
         <w:rPr>
-          <w:rFonts w:ascii="Arial Unicode MS" w:eastAsia="Arial Unicode MS" w:hAnsi="Arial Unicode MS" w:cs="Arial Unicode MS"/>
-          <w:b/>
+          <w:rFonts w:ascii="Arial" w:eastAsia="Arial Unicode MS" w:hAnsi="Arial" w:cs="Arial"/>
+          <w:b/>
+          <w:sz w:val="24"/>
+          <w:szCs w:val="24"/>
         </w:rPr>
         <w:t xml:space="preserve">, </w:t>
       </w:r>
       <w:r>
         <w:rPr>
-          <w:rFonts w:ascii="Arial Unicode MS" w:eastAsia="Arial Unicode MS" w:hAnsi="Arial Unicode MS" w:cs="Arial Unicode MS"/>
+          <w:rFonts w:ascii="Arial" w:eastAsia="Arial Unicode MS" w:hAnsi="Arial" w:cs="Arial"/>
+          <w:sz w:val="24"/>
+          <w:szCs w:val="24"/>
         </w:rPr>
         <w:t xml:space="preserve">se estudian sus definiciones </w:t>
       </w:r>
       <w:r>
         <w:rPr>
-          <w:rFonts w:ascii="Arial Unicode MS" w:eastAsia="Arial Unicode MS" w:hAnsi="Arial Unicode MS" w:cs="Arial Unicode MS"/>
+          <w:rFonts w:ascii="Arial" w:eastAsia="Arial Unicode MS" w:hAnsi="Arial" w:cs="Arial"/>
+          <w:sz w:val="24"/>
+          <w:szCs w:val="24"/>
         </w:rPr>
         <w:t xml:space="preserve">y su </w:t>
       </w:r>
       <w:r>
         <w:rPr>
-          <w:rFonts w:ascii="Arial Unicode MS" w:eastAsia="Arial Unicode MS" w:hAnsi="Arial Unicode MS" w:cs="Arial Unicode MS"/>
-          <w:b/>
+          <w:rFonts w:ascii="Arial" w:eastAsia="Arial Unicode MS" w:hAnsi="Arial" w:cs="Arial"/>
+          <w:b/>
+          <w:sz w:val="24"/>
+          <w:szCs w:val="24"/>
         </w:rPr>
         <w:t>conservación</w:t>
       </w:r>
       <w:r>
         <w:rPr>
-          <w:rFonts w:ascii="Arial Unicode MS" w:eastAsia="Arial Unicode MS" w:hAnsi="Arial Unicode MS" w:cs="Arial Unicode MS"/>
+          <w:rFonts w:ascii="Arial" w:eastAsia="Arial Unicode MS" w:hAnsi="Arial" w:cs="Arial"/>
+          <w:sz w:val="24"/>
+          <w:szCs w:val="24"/>
         </w:rPr>
         <w:t>,</w:t>
       </w:r>
       <w:r>
         <w:rPr>
-          <w:rFonts w:ascii="Arial Unicode MS" w:eastAsia="Arial Unicode MS" w:hAnsi="Arial Unicode MS" w:cs="Arial Unicode MS"/>
+          <w:rFonts w:ascii="Arial" w:eastAsia="Arial Unicode MS" w:hAnsi="Arial" w:cs="Arial"/>
+          <w:sz w:val="24"/>
+          <w:szCs w:val="24"/>
         </w:rPr>
         <w:t xml:space="preserve"> principalmente en colisiones</w:t>
       </w:r>
       <w:r>
         <w:rPr>
-          <w:rFonts w:ascii="Arial Unicode MS" w:eastAsia="Arial Unicode MS" w:hAnsi="Arial Unicode MS" w:cs="Arial Unicode MS"/>
+          <w:rFonts w:ascii="Arial" w:eastAsia="Arial Unicode MS" w:hAnsi="Arial" w:cs="Arial"/>
+          <w:sz w:val="24"/>
+          <w:szCs w:val="24"/>
         </w:rPr>
         <w:t xml:space="preserve"> unidimensionales</w:t>
       </w:r>
       <w:r>
         <w:rPr>
-          <w:rFonts w:ascii="Arial Unicode MS" w:eastAsia="Arial Unicode MS" w:hAnsi="Arial Unicode MS" w:cs="Arial Unicode MS"/>
+          <w:rFonts w:ascii="Arial" w:eastAsia="Arial Unicode MS" w:hAnsi="Arial" w:cs="Arial"/>
+          <w:sz w:val="24"/>
+          <w:szCs w:val="24"/>
         </w:rPr>
         <w:t xml:space="preserve">, no se profundiza en la aplicación en explosiones. </w:t>
       </w:r>
@@ -739,91 +770,120 @@
         <w:tabs>
           <w:tab w:val="left" w:pos="1920"/>
         </w:tabs>
+        <w:spacing w:line="360" w:lineRule="auto"/>
         <w:jc w:val="both"/>
         <w:rPr>
-          <w:rFonts w:ascii="Arial Unicode MS" w:eastAsia="Arial Unicode MS" w:hAnsi="Arial Unicode MS" w:cs="Arial Unicode MS"/>
-        </w:rPr>
-      </w:pPr>
-      <w:r>
-        <w:rPr>
-          <w:rFonts w:ascii="Arial Unicode MS" w:eastAsia="Arial Unicode MS" w:hAnsi="Arial Unicode MS" w:cs="Arial Unicode MS"/>
+          <w:rFonts w:ascii="Arial" w:eastAsia="Arial Unicode MS" w:hAnsi="Arial" w:cs="Arial"/>
+          <w:sz w:val="24"/>
+          <w:szCs w:val="24"/>
+        </w:rPr>
+      </w:pPr>
+      <w:r>
+        <w:rPr>
+          <w:rFonts w:ascii="Arial" w:eastAsia="Arial Unicode MS" w:hAnsi="Arial" w:cs="Arial"/>
+          <w:sz w:val="24"/>
+          <w:szCs w:val="24"/>
         </w:rPr>
         <w:t xml:space="preserve">Posteriormente se expone la clasificación de las </w:t>
       </w:r>
       <w:r>
         <w:rPr>
-          <w:rFonts w:ascii="Arial Unicode MS" w:eastAsia="Arial Unicode MS" w:hAnsi="Arial Unicode MS" w:cs="Arial Unicode MS"/>
-          <w:b/>
+          <w:rFonts w:ascii="Arial" w:eastAsia="Arial Unicode MS" w:hAnsi="Arial" w:cs="Arial"/>
+          <w:b/>
+          <w:sz w:val="24"/>
+          <w:szCs w:val="24"/>
         </w:rPr>
         <w:t>colisiones: elásticas</w:t>
       </w:r>
       <w:r>
         <w:rPr>
-          <w:rFonts w:ascii="Arial Unicode MS" w:eastAsia="Arial Unicode MS" w:hAnsi="Arial Unicode MS" w:cs="Arial Unicode MS"/>
+          <w:rFonts w:ascii="Arial" w:eastAsia="Arial Unicode MS" w:hAnsi="Arial" w:cs="Arial"/>
+          <w:sz w:val="24"/>
+          <w:szCs w:val="24"/>
         </w:rPr>
         <w:t xml:space="preserve"> e </w:t>
       </w:r>
       <w:r>
         <w:rPr>
-          <w:rFonts w:ascii="Arial Unicode MS" w:eastAsia="Arial Unicode MS" w:hAnsi="Arial Unicode MS" w:cs="Arial Unicode MS"/>
-          <w:b/>
+          <w:rFonts w:ascii="Arial" w:eastAsia="Arial Unicode MS" w:hAnsi="Arial" w:cs="Arial"/>
+          <w:b/>
+          <w:sz w:val="24"/>
+          <w:szCs w:val="24"/>
         </w:rPr>
         <w:t>inelásticas</w:t>
       </w:r>
       <w:r>
         <w:rPr>
-          <w:rFonts w:ascii="Arial Unicode MS" w:eastAsia="Arial Unicode MS" w:hAnsi="Arial Unicode MS" w:cs="Arial Unicode MS"/>
+          <w:rFonts w:ascii="Arial" w:eastAsia="Arial Unicode MS" w:hAnsi="Arial" w:cs="Arial"/>
+          <w:sz w:val="24"/>
+          <w:szCs w:val="24"/>
         </w:rPr>
         <w:t xml:space="preserve">. Para está ultima parte del capítulo se sugiere haber estudiado previamente el concepto de </w:t>
       </w:r>
       <w:r>
         <w:rPr>
-          <w:rFonts w:ascii="Arial Unicode MS" w:eastAsia="Arial Unicode MS" w:hAnsi="Arial Unicode MS" w:cs="Arial Unicode MS"/>
-          <w:b/>
+          <w:rFonts w:ascii="Arial" w:eastAsia="Arial Unicode MS" w:hAnsi="Arial" w:cs="Arial"/>
+          <w:b/>
+          <w:sz w:val="24"/>
+          <w:szCs w:val="24"/>
         </w:rPr>
         <w:t>energía cinética</w:t>
       </w:r>
       <w:r>
         <w:rPr>
-          <w:rFonts w:ascii="Arial Unicode MS" w:eastAsia="Arial Unicode MS" w:hAnsi="Arial Unicode MS" w:cs="Arial Unicode MS"/>
+          <w:rFonts w:ascii="Arial" w:eastAsia="Arial Unicode MS" w:hAnsi="Arial" w:cs="Arial"/>
+          <w:sz w:val="24"/>
+          <w:szCs w:val="24"/>
         </w:rPr>
         <w:t xml:space="preserve"> y en general el </w:t>
       </w:r>
       <w:r>
         <w:rPr>
-          <w:rFonts w:ascii="Arial Unicode MS" w:eastAsia="Arial Unicode MS" w:hAnsi="Arial Unicode MS" w:cs="Arial Unicode MS"/>
-          <w:b/>
+          <w:rFonts w:ascii="Arial" w:eastAsia="Arial Unicode MS" w:hAnsi="Arial" w:cs="Arial"/>
+          <w:b/>
+          <w:sz w:val="24"/>
+          <w:szCs w:val="24"/>
         </w:rPr>
         <w:t>principio de conservación de la energía</w:t>
       </w:r>
       <w:r>
         <w:rPr>
-          <w:rFonts w:ascii="Arial Unicode MS" w:eastAsia="Arial Unicode MS" w:hAnsi="Arial Unicode MS" w:cs="Arial Unicode MS"/>
+          <w:rFonts w:ascii="Arial" w:eastAsia="Arial Unicode MS" w:hAnsi="Arial" w:cs="Arial"/>
+          <w:sz w:val="24"/>
+          <w:szCs w:val="24"/>
         </w:rPr>
         <w:t xml:space="preserve"> </w:t>
       </w:r>
       <w:r>
         <w:rPr>
-          <w:rFonts w:ascii="Arial Unicode MS" w:eastAsia="Arial Unicode MS" w:hAnsi="Arial Unicode MS" w:cs="Arial Unicode MS"/>
-          <w:b/>
+          <w:rFonts w:ascii="Arial" w:eastAsia="Arial Unicode MS" w:hAnsi="Arial" w:cs="Arial"/>
+          <w:b/>
+          <w:sz w:val="24"/>
+          <w:szCs w:val="24"/>
         </w:rPr>
         <w:t xml:space="preserve">mecánica </w:t>
       </w:r>
       <w:r>
         <w:rPr>
-          <w:rFonts w:ascii="Arial Unicode MS" w:eastAsia="Arial Unicode MS" w:hAnsi="Arial Unicode MS" w:cs="Arial Unicode MS"/>
+          <w:rFonts w:ascii="Arial" w:eastAsia="Arial Unicode MS" w:hAnsi="Arial" w:cs="Arial"/>
+          <w:sz w:val="24"/>
+          <w:szCs w:val="24"/>
         </w:rPr>
         <w:t xml:space="preserve">pues se requiere para la clasificación </w:t>
       </w:r>
       <w:r>
         <w:rPr>
-          <w:rFonts w:ascii="Arial Unicode MS" w:eastAsia="Arial Unicode MS" w:hAnsi="Arial Unicode MS" w:cs="Arial Unicode MS"/>
+          <w:rFonts w:ascii="Arial" w:eastAsia="Arial Unicode MS" w:hAnsi="Arial" w:cs="Arial"/>
+          <w:sz w:val="24"/>
+          <w:szCs w:val="24"/>
         </w:rPr>
         <w:t>de los choques</w:t>
       </w:r>
       <w:r>
         <w:rPr>
-          <w:rFonts w:ascii="Arial Unicode MS" w:eastAsia="Arial Unicode MS" w:hAnsi="Arial Unicode MS" w:cs="Arial Unicode MS"/>
+          <w:rFonts w:ascii="Arial" w:eastAsia="Arial Unicode MS" w:hAnsi="Arial" w:cs="Arial"/>
+          <w:sz w:val="24"/>
+          <w:szCs w:val="24"/>
         </w:rPr>
         <w:t xml:space="preserve">.  </w:t>
       </w:r>
@@ -833,69 +893,94 @@
         <w:tabs>
           <w:tab w:val="left" w:pos="1920"/>
         </w:tabs>
+        <w:spacing w:line="360" w:lineRule="auto"/>
         <w:jc w:val="both"/>
         <w:rPr>
-          <w:rFonts w:ascii="Arial Unicode MS" w:eastAsia="Arial Unicode MS" w:hAnsi="Arial Unicode MS" w:cs="Arial Unicode MS"/>
-        </w:rPr>
-      </w:pPr>
-      <w:r>
-        <w:rPr>
-          <w:rFonts w:ascii="Arial Unicode MS" w:eastAsia="Arial Unicode MS" w:hAnsi="Arial Unicode MS" w:cs="Arial Unicode MS"/>
+          <w:rFonts w:ascii="Arial" w:eastAsia="Arial Unicode MS" w:hAnsi="Arial" w:cs="Arial"/>
+          <w:sz w:val="24"/>
+          <w:szCs w:val="24"/>
+        </w:rPr>
+      </w:pPr>
+      <w:r>
+        <w:rPr>
+          <w:rFonts w:ascii="Arial" w:eastAsia="Arial Unicode MS" w:hAnsi="Arial" w:cs="Arial"/>
+          <w:sz w:val="24"/>
+          <w:szCs w:val="24"/>
         </w:rPr>
         <w:t xml:space="preserve">Los </w:t>
       </w:r>
       <w:r>
         <w:rPr>
-          <w:rFonts w:ascii="Arial Unicode MS" w:eastAsia="Arial Unicode MS" w:hAnsi="Arial Unicode MS" w:cs="Arial Unicode MS"/>
-          <w:b/>
+          <w:rFonts w:ascii="Arial" w:eastAsia="Arial Unicode MS" w:hAnsi="Arial" w:cs="Arial"/>
+          <w:b/>
+          <w:sz w:val="24"/>
+          <w:szCs w:val="24"/>
         </w:rPr>
         <w:t>recursos interactivos</w:t>
       </w:r>
       <w:r>
         <w:rPr>
-          <w:rFonts w:ascii="Arial Unicode MS" w:eastAsia="Arial Unicode MS" w:hAnsi="Arial Unicode MS" w:cs="Arial Unicode MS"/>
+          <w:rFonts w:ascii="Arial" w:eastAsia="Arial Unicode MS" w:hAnsi="Arial" w:cs="Arial"/>
+          <w:sz w:val="24"/>
+          <w:szCs w:val="24"/>
         </w:rPr>
         <w:t xml:space="preserve"> que han sido sugeridos son de gran ayuda tanto para el docente como para el estudiante, ya que fortalecen sus competencias en las Tecnologías de la información y comunicación </w:t>
       </w:r>
       <w:r>
         <w:rPr>
-          <w:rFonts w:ascii="Arial Unicode MS" w:eastAsia="Arial Unicode MS" w:hAnsi="Arial Unicode MS" w:cs="Arial Unicode MS"/>
-          <w:b/>
+          <w:rFonts w:ascii="Arial" w:eastAsia="Arial Unicode MS" w:hAnsi="Arial" w:cs="Arial"/>
+          <w:b/>
+          <w:sz w:val="24"/>
+          <w:szCs w:val="24"/>
         </w:rPr>
         <w:t>TIC</w:t>
       </w:r>
       <w:r>
         <w:rPr>
-          <w:rFonts w:ascii="Arial Unicode MS" w:eastAsia="Arial Unicode MS" w:hAnsi="Arial Unicode MS" w:cs="Arial Unicode MS"/>
+          <w:rFonts w:ascii="Arial" w:eastAsia="Arial Unicode MS" w:hAnsi="Arial" w:cs="Arial"/>
+          <w:sz w:val="24"/>
+          <w:szCs w:val="24"/>
         </w:rPr>
         <w:t>.</w:t>
       </w:r>
     </w:p>
     <w:p>
       <w:pPr>
-        <w:rPr>
-          <w:rFonts w:ascii="Arial Unicode MS" w:eastAsia="Arial Unicode MS" w:hAnsi="Arial Unicode MS" w:cs="Arial Unicode MS"/>
-        </w:rPr>
-      </w:pPr>
-    </w:p>
-    <w:p>
-      <w:pPr>
-        <w:rPr>
-          <w:rFonts w:ascii="Arial Unicode MS" w:eastAsia="Arial Unicode MS" w:hAnsi="Arial Unicode MS" w:cs="Arial Unicode MS"/>
-        </w:rPr>
-      </w:pPr>
-    </w:p>
-    <w:p>
-      <w:pPr>
-        <w:rPr>
-          <w:rFonts w:ascii="Arial Unicode MS" w:eastAsia="Arial Unicode MS" w:hAnsi="Arial Unicode MS" w:cs="Arial Unicode MS"/>
-        </w:rPr>
-      </w:pPr>
-    </w:p>
-    <w:p>
-      <w:pPr>
-        <w:rPr>
-          <w:rFonts w:ascii="Arial Unicode MS" w:eastAsia="Arial Unicode MS" w:hAnsi="Arial Unicode MS" w:cs="Arial Unicode MS"/>
+        <w:spacing w:line="360" w:lineRule="auto"/>
+        <w:rPr>
+          <w:rFonts w:ascii="Arial" w:eastAsia="Arial Unicode MS" w:hAnsi="Arial" w:cs="Arial"/>
+          <w:sz w:val="24"/>
+          <w:szCs w:val="24"/>
+        </w:rPr>
+      </w:pPr>
+    </w:p>
+    <w:p>
+      <w:pPr>
+        <w:spacing w:line="360" w:lineRule="auto"/>
+        <w:rPr>
+          <w:rFonts w:ascii="Arial" w:eastAsia="Arial Unicode MS" w:hAnsi="Arial" w:cs="Arial"/>
+          <w:sz w:val="24"/>
+          <w:szCs w:val="24"/>
+        </w:rPr>
+      </w:pPr>
+    </w:p>
+    <w:p>
+      <w:pPr>
+        <w:spacing w:line="360" w:lineRule="auto"/>
+        <w:rPr>
+          <w:rFonts w:ascii="Arial" w:eastAsia="Arial Unicode MS" w:hAnsi="Arial" w:cs="Arial"/>
+          <w:sz w:val="24"/>
+          <w:szCs w:val="24"/>
+        </w:rPr>
+      </w:pPr>
+    </w:p>
+    <w:p>
+      <w:pPr>
+        <w:spacing w:line="360" w:lineRule="auto"/>
+        <w:rPr>
+          <w:rFonts w:ascii="Arial" w:eastAsia="Arial Unicode MS" w:hAnsi="Arial" w:cs="Arial"/>
+          <w:sz w:val="24"/>
+          <w:szCs w:val="24"/>
         </w:rPr>
       </w:pPr>
     </w:p>
@@ -911,7 +996,7 @@
 
 <file path=word/numbering.xml><?xml version="1.0" encoding="utf-8"?>
 <w:numbering xmlns:wpc="http://schemas.microsoft.com/office/word/2010/wordprocessingCanvas" xmlns:mc="http://schemas.openxmlformats.org/markup-compatibility/2006" xmlns:o="urn:schemas-microsoft-com:office:office" xmlns:r="http://schemas.openxmlformats.org/officeDocument/2006/relationships" xmlns:m="http://schemas.openxmlformats.org/officeDocument/2006/math" xmlns:v="urn:schemas-microsoft-com:vml" xmlns:wp14="http://schemas.microsoft.com/office/word/2010/wordprocessingDrawing" xmlns:wp="http://schemas.openxmlformats.org/drawingml/2006/wordprocessingDrawing" xmlns:w10="urn:schemas-microsoft-com:office:word" xmlns:w="http://schemas.openxmlformats.org/wordprocessingml/2006/main" xmlns:w14="http://schemas.microsoft.com/office/word/2010/wordml" xmlns:w15="http://schemas.microsoft.com/office/word/2012/wordml" xmlns:wpg="http://schemas.microsoft.com/office/word/2010/wordprocessingGroup" xmlns:wpi="http://schemas.microsoft.com/office/word/2010/wordprocessingInk" xmlns:wne="http://schemas.microsoft.com/office/word/2006/wordml" xmlns:wps="http://schemas.microsoft.com/office/word/2010/wordprocessingShape" mc:Ignorable="w14 w15 wp14">
-  <w:abstractNum w:abstractNumId="0">
+  <w:abstractNum w:abstractNumId="0" w15:restartNumberingAfterBreak="0">
     <w:nsid w:val="014726A5"/>
     <w:multiLevelType w:val="hybridMultilevel"/>
     <w:tmpl w:val="7E563334"/>
@@ -1024,7 +1109,7 @@
       </w:rPr>
     </w:lvl>
   </w:abstractNum>
-  <w:abstractNum w:abstractNumId="1">
+  <w:abstractNum w:abstractNumId="1" w15:restartNumberingAfterBreak="0">
     <w:nsid w:val="19662433"/>
     <w:multiLevelType w:val="hybridMultilevel"/>
     <w:tmpl w:val="59E4EA84"/>
@@ -1137,7 +1222,7 @@
       </w:rPr>
     </w:lvl>
   </w:abstractNum>
-  <w:abstractNum w:abstractNumId="2">
+  <w:abstractNum w:abstractNumId="2" w15:restartNumberingAfterBreak="0">
     <w:nsid w:val="3E987E24"/>
     <w:multiLevelType w:val="hybridMultilevel"/>
     <w:tmpl w:val="1C58C3D6"/>

</xml_diff>